<commit_message>
song audio modificatio in index.html
</commit_message>
<xml_diff>
--- a/Dynamiser-vos-sites-web-avec-Javascript_modeledecopie-v2.docx (1).docx
+++ b/Dynamiser-vos-sites-web-avec-Javascript_modeledecopie-v2.docx (1).docx
@@ -689,24 +689,47 @@
           <w:sz w:val="21"/>
           <w:szCs w:val="21"/>
         </w:rPr>
-        <w:t xml:space="preserve"> du projet : ……………</w:t>
-      </w:r>
-    </w:p>
-    <w:p>
-      <w:pPr>
-        <w:rPr>
-          <w:sz w:val="21"/>
-          <w:szCs w:val="21"/>
-        </w:rPr>
-      </w:pPr>
-      <w:r>
-        <w:rPr>
-          <w:sz w:val="21"/>
-          <w:szCs w:val="21"/>
-        </w:rPr>
-        <w:t>URL du site (si vous avez mis votre projet en ligne) : ……….</w:t>
-      </w:r>
-    </w:p>
+        <w:t xml:space="preserve"> du projet : </w:t>
+      </w:r>
+      <w:r>
+        <w:rPr>
+          <w:sz w:val="21"/>
+          <w:szCs w:val="21"/>
+        </w:rPr>
+        <w:t>https://github.com/Mahadahmeddd/Evaluation-JS.git</w:t>
+      </w:r>
+    </w:p>
+    <w:p>
+      <w:pPr>
+        <w:rPr>
+          <w:sz w:val="21"/>
+          <w:szCs w:val="21"/>
+        </w:rPr>
+      </w:pPr>
+      <w:r>
+        <w:rPr>
+          <w:sz w:val="21"/>
+          <w:szCs w:val="21"/>
+        </w:rPr>
+        <w:t>URL du site (si vous avez m</w:t>
+      </w:r>
+      <w:r>
+        <w:rPr>
+          <w:sz w:val="21"/>
+          <w:szCs w:val="21"/>
+        </w:rPr>
+        <w:t xml:space="preserve">is votre projet en ligne) : </w:t>
+      </w:r>
+      <w:r>
+        <w:rPr>
+          <w:sz w:val="21"/>
+          <w:szCs w:val="21"/>
+        </w:rPr>
+        <w:t>https://jeudefcgabriel.netlify.app/</w:t>
+      </w:r>
+    </w:p>
+    <w:bookmarkStart w:id="1" w:name="_GoBack"/>
+    <w:bookmarkEnd w:id="1"/>
     <w:p>
       <w:pPr>
         <w:rPr>
@@ -1099,31 +1122,7 @@
           <w:sz w:val="21"/>
           <w:szCs w:val="21"/>
         </w:rPr>
-        <w:t xml:space="preserve"> J</w:t>
-      </w:r>
-      <w:r>
-        <w:rPr>
-          <w:color w:val="000000"/>
-          <w:sz w:val="21"/>
-          <w:szCs w:val="21"/>
-        </w:rPr>
-        <w:t>’ai créé</w:t>
-      </w:r>
-      <w:r>
-        <w:rPr>
-          <w:color w:val="000000"/>
-          <w:sz w:val="21"/>
-          <w:szCs w:val="21"/>
-        </w:rPr>
-        <w:t xml:space="preserve"> également</w:t>
-      </w:r>
-      <w:r>
-        <w:rPr>
-          <w:color w:val="000000"/>
-          <w:sz w:val="21"/>
-          <w:szCs w:val="21"/>
-        </w:rPr>
-        <w:t xml:space="preserve"> un dépôt distant sur </w:t>
+        <w:t xml:space="preserve"> J’ai créé également un dépôt distant sur </w:t>
       </w:r>
       <w:proofErr w:type="spellStart"/>
       <w:r>
@@ -1141,47 +1140,7 @@
           <w:sz w:val="21"/>
           <w:szCs w:val="21"/>
         </w:rPr>
-        <w:t xml:space="preserve"> pour</w:t>
-      </w:r>
-      <w:r>
-        <w:rPr>
-          <w:color w:val="000000"/>
-          <w:sz w:val="21"/>
-          <w:szCs w:val="21"/>
-        </w:rPr>
-        <w:t xml:space="preserve"> ne pas perdre le</w:t>
-      </w:r>
-      <w:r>
-        <w:rPr>
-          <w:color w:val="000000"/>
-          <w:sz w:val="21"/>
-          <w:szCs w:val="21"/>
-        </w:rPr>
-        <w:t xml:space="preserve"> code</w:t>
-      </w:r>
-      <w:r>
-        <w:rPr>
-          <w:color w:val="000000"/>
-          <w:sz w:val="21"/>
-          <w:szCs w:val="21"/>
-        </w:rPr>
-        <w:t xml:space="preserve"> source</w:t>
-      </w:r>
-      <w:r>
-        <w:rPr>
-          <w:color w:val="000000"/>
-          <w:sz w:val="21"/>
-          <w:szCs w:val="21"/>
-        </w:rPr>
-        <w:t>. Enfin, j’ai</w:t>
-      </w:r>
-      <w:r>
-        <w:rPr>
-          <w:color w:val="000000"/>
-          <w:sz w:val="21"/>
-          <w:szCs w:val="21"/>
-        </w:rPr>
-        <w:t xml:space="preserve"> mis l’application en ligne grâce à </w:t>
+        <w:t xml:space="preserve"> pour ne pas perdre le code source. Enfin, j’ai mis l’application en ligne grâce à </w:t>
       </w:r>
       <w:proofErr w:type="spellStart"/>
       <w:r>
@@ -1604,17 +1563,7 @@
           <w:sz w:val="21"/>
           <w:szCs w:val="21"/>
         </w:rPr>
-        <w:t xml:space="preserve"> sont utilisé</w:t>
-      </w:r>
-      <w:bookmarkStart w:id="1" w:name="_GoBack"/>
-      <w:bookmarkEnd w:id="1"/>
-      <w:r>
-        <w:rPr>
-          <w:color w:val="000000"/>
-          <w:sz w:val="21"/>
-          <w:szCs w:val="21"/>
-        </w:rPr>
-        <w:t>s</w:t>
+        <w:t xml:space="preserve"> sont utilisés</w:t>
       </w:r>
       <w:r>
         <w:rPr>
@@ -2956,6 +2905,7 @@
   <w:style w:type="character" w:default="1" w:styleId="Policepardfaut">
     <w:name w:val="Default Paragraph Font"/>
     <w:uiPriority w:val="1"/>
+    <w:semiHidden/>
     <w:unhideWhenUsed/>
   </w:style>
   <w:style w:type="table" w:default="1" w:styleId="TableauNormal">

</xml_diff>